<commit_message>
ALUop was changed in ISA document.
</commit_message>
<xml_diff>
--- a/2/ISA.docx
+++ b/2/ISA.docx
@@ -319,6 +319,12 @@
     </w:p>
     <w:sdt>
       <w:sdtPr>
+        <w:rPr>
+          <w:rFonts w:asciiTheme="minorHAnsi" w:eastAsiaTheme="minorHAnsi" w:hAnsiTheme="minorHAnsi" w:cstheme="minorBidi"/>
+          <w:color w:val="auto"/>
+          <w:sz w:val="22"/>
+          <w:szCs w:val="22"/>
+        </w:rPr>
         <w:id w:val="741598849"/>
         <w:docPartObj>
           <w:docPartGallery w:val="Table of Contents"/>
@@ -327,13 +333,9 @@
       </w:sdtPr>
       <w:sdtEndPr>
         <w:rPr>
-          <w:rFonts w:asciiTheme="minorHAnsi" w:eastAsiaTheme="minorHAnsi" w:hAnsiTheme="minorHAnsi" w:cstheme="minorBidi"/>
           <w:b/>
           <w:bCs/>
           <w:noProof/>
-          <w:color w:val="auto"/>
-          <w:sz w:val="22"/>
-          <w:szCs w:val="22"/>
         </w:rPr>
       </w:sdtEndPr>
       <w:sdtContent>
@@ -1502,7 +1504,15 @@
                 <w:sz w:val="32"/>
                 <w:szCs w:val="32"/>
               </w:rPr>
-              <w:t>000000</w:t>
+              <w:t>1</w:t>
+            </w:r>
+            <w:r>
+              <w:rPr>
+                <w:rFonts w:ascii="Segoe UI Light" w:hAnsi="Segoe UI Light" w:cs="Segoe UI Light"/>
+                <w:sz w:val="32"/>
+                <w:szCs w:val="32"/>
+              </w:rPr>
+              <w:t>00000</w:t>
             </w:r>
           </w:p>
         </w:tc>
@@ -1564,7 +1574,7 @@
                 <w:sz w:val="32"/>
                 <w:szCs w:val="32"/>
               </w:rPr>
-              <w:t>000000</w:t>
+              <w:t>00000</w:t>
             </w:r>
           </w:p>
         </w:tc>
@@ -1617,7 +1627,15 @@
                 <w:sz w:val="32"/>
                 <w:szCs w:val="32"/>
               </w:rPr>
-              <w:t>000001</w:t>
+              <w:t>1</w:t>
+            </w:r>
+            <w:r>
+              <w:rPr>
+                <w:rFonts w:ascii="Segoe UI Light" w:hAnsi="Segoe UI Light" w:cs="Segoe UI Light"/>
+                <w:sz w:val="32"/>
+                <w:szCs w:val="32"/>
+              </w:rPr>
+              <w:t>00001</w:t>
             </w:r>
           </w:p>
         </w:tc>
@@ -1679,7 +1697,7 @@
                 <w:sz w:val="32"/>
                 <w:szCs w:val="32"/>
               </w:rPr>
-              <w:t>000001</w:t>
+              <w:t>00001</w:t>
             </w:r>
           </w:p>
         </w:tc>
@@ -1702,7 +1720,6 @@
                 <w:szCs w:val="32"/>
               </w:rPr>
             </w:pPr>
-            <w:proofErr w:type="spellStart"/>
             <w:r>
               <w:rPr>
                 <w:rFonts w:ascii="Segoe UI Light" w:hAnsi="Segoe UI Light" w:cs="Segoe UI Light"/>
@@ -1711,7 +1728,6 @@
               </w:rPr>
               <w:t>mul</w:t>
             </w:r>
-            <w:proofErr w:type="spellEnd"/>
           </w:p>
         </w:tc>
         <w:tc>
@@ -1734,7 +1750,15 @@
                 <w:sz w:val="32"/>
                 <w:szCs w:val="32"/>
               </w:rPr>
-              <w:t>000010</w:t>
+              <w:t>1</w:t>
+            </w:r>
+            <w:r>
+              <w:rPr>
+                <w:rFonts w:ascii="Segoe UI Light" w:hAnsi="Segoe UI Light" w:cs="Segoe UI Light"/>
+                <w:sz w:val="32"/>
+                <w:szCs w:val="32"/>
+              </w:rPr>
+              <w:t>00010</w:t>
             </w:r>
           </w:p>
         </w:tc>
@@ -1796,7 +1820,7 @@
                 <w:sz w:val="32"/>
                 <w:szCs w:val="32"/>
               </w:rPr>
-              <w:t>000010</w:t>
+              <w:t>00010</w:t>
             </w:r>
           </w:p>
         </w:tc>
@@ -1849,7 +1873,15 @@
                 <w:sz w:val="32"/>
                 <w:szCs w:val="32"/>
               </w:rPr>
-              <w:t>000011</w:t>
+              <w:t>1</w:t>
+            </w:r>
+            <w:r>
+              <w:rPr>
+                <w:rFonts w:ascii="Segoe UI Light" w:hAnsi="Segoe UI Light" w:cs="Segoe UI Light"/>
+                <w:sz w:val="32"/>
+                <w:szCs w:val="32"/>
+              </w:rPr>
+              <w:t>00011</w:t>
             </w:r>
           </w:p>
         </w:tc>
@@ -1911,7 +1943,7 @@
                 <w:sz w:val="32"/>
                 <w:szCs w:val="32"/>
               </w:rPr>
-              <w:t>000011</w:t>
+              <w:t>00011</w:t>
             </w:r>
           </w:p>
         </w:tc>
@@ -1964,7 +1996,15 @@
                 <w:sz w:val="32"/>
                 <w:szCs w:val="32"/>
               </w:rPr>
-              <w:t>000100</w:t>
+              <w:t>1</w:t>
+            </w:r>
+            <w:r>
+              <w:rPr>
+                <w:rFonts w:ascii="Segoe UI Light" w:hAnsi="Segoe UI Light" w:cs="Segoe UI Light"/>
+                <w:sz w:val="32"/>
+                <w:szCs w:val="32"/>
+              </w:rPr>
+              <w:t>00100</w:t>
             </w:r>
           </w:p>
         </w:tc>
@@ -2026,7 +2066,7 @@
                 <w:sz w:val="32"/>
                 <w:szCs w:val="32"/>
               </w:rPr>
-              <w:t>000100</w:t>
+              <w:t>00100</w:t>
             </w:r>
           </w:p>
         </w:tc>
@@ -2087,7 +2127,15 @@
                 <w:sz w:val="32"/>
                 <w:szCs w:val="32"/>
               </w:rPr>
-              <w:t>000101</w:t>
+              <w:t>1</w:t>
+            </w:r>
+            <w:r>
+              <w:rPr>
+                <w:rFonts w:ascii="Segoe UI Light" w:hAnsi="Segoe UI Light" w:cs="Segoe UI Light"/>
+                <w:sz w:val="32"/>
+                <w:szCs w:val="32"/>
+              </w:rPr>
+              <w:t>00101</w:t>
             </w:r>
           </w:p>
         </w:tc>
@@ -2149,7 +2197,7 @@
                 <w:sz w:val="32"/>
                 <w:szCs w:val="32"/>
               </w:rPr>
-              <w:t>000101</w:t>
+              <w:t>00101</w:t>
             </w:r>
           </w:p>
         </w:tc>
@@ -2366,7 +2414,6 @@
                 <w:szCs w:val="32"/>
               </w:rPr>
             </w:pPr>
-            <w:proofErr w:type="spellStart"/>
             <w:r>
               <w:rPr>
                 <w:rFonts w:ascii="Segoe UI Light" w:hAnsi="Segoe UI Light" w:cs="Segoe UI Light"/>
@@ -2391,7 +2438,6 @@
               </w:rPr>
               <w:t>i</w:t>
             </w:r>
-            <w:proofErr w:type="spellEnd"/>
           </w:p>
         </w:tc>
         <w:tc>
@@ -2500,7 +2546,7 @@
                 <w:sz w:val="32"/>
                 <w:szCs w:val="32"/>
               </w:rPr>
-              <w:t>000000</w:t>
+              <w:t>00000</w:t>
             </w:r>
           </w:p>
         </w:tc>
@@ -2523,7 +2569,6 @@
                 <w:szCs w:val="32"/>
               </w:rPr>
             </w:pPr>
-            <w:proofErr w:type="spellStart"/>
             <w:r>
               <w:rPr>
                 <w:rFonts w:ascii="Segoe UI Light" w:hAnsi="Segoe UI Light" w:cs="Segoe UI Light"/>
@@ -2548,7 +2593,6 @@
               </w:rPr>
               <w:t>i</w:t>
             </w:r>
-            <w:proofErr w:type="spellEnd"/>
           </w:p>
         </w:tc>
         <w:tc>
@@ -2665,7 +2709,7 @@
                 <w:sz w:val="32"/>
                 <w:szCs w:val="32"/>
               </w:rPr>
-              <w:t>000001</w:t>
+              <w:t>00001</w:t>
             </w:r>
           </w:p>
         </w:tc>
@@ -2688,7 +2732,6 @@
                 <w:szCs w:val="32"/>
               </w:rPr>
             </w:pPr>
-            <w:proofErr w:type="spellStart"/>
             <w:r>
               <w:rPr>
                 <w:rFonts w:ascii="Segoe UI Light" w:hAnsi="Segoe UI Light" w:cs="Segoe UI Light"/>
@@ -2713,7 +2756,6 @@
               </w:rPr>
               <w:t>i</w:t>
             </w:r>
-            <w:proofErr w:type="spellEnd"/>
           </w:p>
         </w:tc>
         <w:tc>
@@ -2862,7 +2904,7 @@
                 <w:sz w:val="32"/>
                 <w:szCs w:val="32"/>
               </w:rPr>
-              <w:t>000010</w:t>
+              <w:t>00010</w:t>
             </w:r>
           </w:p>
         </w:tc>
@@ -3001,7 +3043,7 @@
                 <w:sz w:val="32"/>
                 <w:szCs w:val="32"/>
               </w:rPr>
-              <w:t>000011</w:t>
+              <w:t>00011</w:t>
             </w:r>
           </w:p>
         </w:tc>
@@ -3024,7 +3066,6 @@
                 <w:szCs w:val="32"/>
               </w:rPr>
             </w:pPr>
-            <w:proofErr w:type="spellStart"/>
             <w:r>
               <w:rPr>
                 <w:rFonts w:ascii="Segoe UI Light" w:hAnsi="Segoe UI Light" w:cs="Segoe UI Light"/>
@@ -3049,7 +3090,6 @@
               </w:rPr>
               <w:t>i</w:t>
             </w:r>
-            <w:proofErr w:type="spellEnd"/>
           </w:p>
         </w:tc>
         <w:tc>
@@ -3142,7 +3182,7 @@
                 <w:sz w:val="32"/>
                 <w:szCs w:val="32"/>
               </w:rPr>
-              <w:t>000</w:t>
+              <w:t>00</w:t>
             </w:r>
             <w:r>
               <w:rPr>
@@ -3176,7 +3216,6 @@
                 <w:szCs w:val="32"/>
               </w:rPr>
             </w:pPr>
-            <w:proofErr w:type="spellStart"/>
             <w:r>
               <w:rPr>
                 <w:rFonts w:ascii="Segoe UI Light" w:hAnsi="Segoe UI Light" w:cs="Segoe UI Light"/>
@@ -3201,7 +3240,6 @@
               </w:rPr>
               <w:t>i</w:t>
             </w:r>
-            <w:proofErr w:type="spellEnd"/>
           </w:p>
         </w:tc>
         <w:tc>
@@ -3294,7 +3332,7 @@
                 <w:sz w:val="32"/>
                 <w:szCs w:val="32"/>
               </w:rPr>
-              <w:t>000101</w:t>
+              <w:t>00101</w:t>
             </w:r>
           </w:p>
         </w:tc>
@@ -3479,7 +3517,6 @@
                 <w:szCs w:val="32"/>
               </w:rPr>
             </w:pPr>
-            <w:proofErr w:type="spellStart"/>
             <w:r>
               <w:rPr>
                 <w:rFonts w:ascii="Segoe UI Light" w:hAnsi="Segoe UI Light" w:cs="Segoe UI Light"/>
@@ -3488,7 +3525,6 @@
               </w:rPr>
               <w:t>lw</w:t>
             </w:r>
-            <w:proofErr w:type="spellEnd"/>
           </w:p>
         </w:tc>
         <w:tc>
@@ -3589,7 +3625,7 @@
                 <w:sz w:val="32"/>
                 <w:szCs w:val="32"/>
               </w:rPr>
-              <w:t>000000</w:t>
+              <w:t>00000</w:t>
             </w:r>
           </w:p>
         </w:tc>
@@ -3612,7 +3648,6 @@
                 <w:szCs w:val="32"/>
               </w:rPr>
             </w:pPr>
-            <w:proofErr w:type="spellStart"/>
             <w:r>
               <w:rPr>
                 <w:rFonts w:ascii="Segoe UI Light" w:hAnsi="Segoe UI Light" w:cs="Segoe UI Light"/>
@@ -3621,7 +3656,6 @@
               </w:rPr>
               <w:t>sw</w:t>
             </w:r>
-            <w:proofErr w:type="spellEnd"/>
           </w:p>
         </w:tc>
         <w:tc>
@@ -3730,7 +3764,7 @@
                 <w:sz w:val="32"/>
                 <w:szCs w:val="32"/>
               </w:rPr>
-              <w:t>000000</w:t>
+              <w:t>00000</w:t>
             </w:r>
           </w:p>
         </w:tc>
@@ -3894,7 +3928,6 @@
                 <w:szCs w:val="32"/>
               </w:rPr>
             </w:pPr>
-            <w:proofErr w:type="spellStart"/>
             <w:r>
               <w:rPr>
                 <w:rFonts w:ascii="Segoe UI Light" w:hAnsi="Segoe UI Light" w:cs="Segoe UI Light"/>
@@ -3903,7 +3936,6 @@
               </w:rPr>
               <w:t>beq</w:t>
             </w:r>
-            <w:proofErr w:type="spellEnd"/>
           </w:p>
         </w:tc>
         <w:tc>
@@ -4020,7 +4052,7 @@
                 <w:sz w:val="32"/>
                 <w:szCs w:val="32"/>
               </w:rPr>
-              <w:t>000001</w:t>
+              <w:t>00001</w:t>
             </w:r>
           </w:p>
         </w:tc>
@@ -4456,14 +4488,12 @@
                 <w:rFonts w:ascii="Segoe UI Light" w:hAnsi="Segoe UI Light" w:cs="Segoe UI Light"/>
               </w:rPr>
             </w:pPr>
-            <w:proofErr w:type="spellStart"/>
             <w:r>
               <w:rPr>
                 <w:rFonts w:ascii="Segoe UI Light" w:hAnsi="Segoe UI Light" w:cs="Segoe UI Light"/>
               </w:rPr>
               <w:t>RegDs</w:t>
             </w:r>
-            <w:proofErr w:type="spellEnd"/>
           </w:p>
         </w:tc>
         <w:tc>
@@ -4503,14 +4533,12 @@
                 <w:rFonts w:ascii="Segoe UI Light" w:hAnsi="Segoe UI Light" w:cs="Segoe UI Light"/>
               </w:rPr>
             </w:pPr>
-            <w:proofErr w:type="spellStart"/>
             <w:r>
               <w:rPr>
                 <w:rFonts w:ascii="Segoe UI Light" w:hAnsi="Segoe UI Light" w:cs="Segoe UI Light"/>
               </w:rPr>
               <w:t>AluSrc</w:t>
             </w:r>
-            <w:proofErr w:type="spellEnd"/>
           </w:p>
         </w:tc>
         <w:tc>
@@ -4550,14 +4578,12 @@
                 <w:rFonts w:ascii="Segoe UI Light" w:hAnsi="Segoe UI Light" w:cs="Segoe UI Light"/>
               </w:rPr>
             </w:pPr>
-            <w:proofErr w:type="spellStart"/>
             <w:r>
               <w:rPr>
                 <w:rFonts w:ascii="Segoe UI Light" w:hAnsi="Segoe UI Light" w:cs="Segoe UI Light"/>
               </w:rPr>
               <w:t>RgWrite</w:t>
             </w:r>
-            <w:proofErr w:type="spellEnd"/>
           </w:p>
         </w:tc>
         <w:tc>
@@ -4687,14 +4713,12 @@
                 <w:rFonts w:ascii="Segoe UI Light" w:hAnsi="Segoe UI Light" w:cs="Segoe UI Light"/>
               </w:rPr>
             </w:pPr>
-            <w:proofErr w:type="spellStart"/>
             <w:r>
               <w:rPr>
                 <w:rFonts w:ascii="Segoe UI Light" w:hAnsi="Segoe UI Light" w:cs="Segoe UI Light"/>
               </w:rPr>
               <w:t>MemWrite</w:t>
             </w:r>
-            <w:proofErr w:type="spellEnd"/>
           </w:p>
         </w:tc>
         <w:tc>
@@ -4734,14 +4758,12 @@
                 <w:rFonts w:ascii="Segoe UI Light" w:hAnsi="Segoe UI Light" w:cs="Segoe UI Light"/>
               </w:rPr>
             </w:pPr>
-            <w:proofErr w:type="spellStart"/>
             <w:r>
               <w:rPr>
                 <w:rFonts w:ascii="Segoe UI Light" w:hAnsi="Segoe UI Light" w:cs="Segoe UI Light"/>
               </w:rPr>
               <w:t>MemRead</w:t>
             </w:r>
-            <w:proofErr w:type="spellEnd"/>
           </w:p>
         </w:tc>
         <w:tc>
@@ -4781,14 +4803,12 @@
                 <w:rFonts w:ascii="Segoe UI Light" w:hAnsi="Segoe UI Light" w:cs="Segoe UI Light"/>
               </w:rPr>
             </w:pPr>
-            <w:proofErr w:type="spellStart"/>
             <w:r>
               <w:rPr>
                 <w:rFonts w:ascii="Segoe UI Light" w:hAnsi="Segoe UI Light" w:cs="Segoe UI Light"/>
               </w:rPr>
               <w:t>MemToReg</w:t>
             </w:r>
-            <w:proofErr w:type="spellEnd"/>
           </w:p>
         </w:tc>
         <w:tc>
@@ -4828,14 +4848,12 @@
                 <w:rFonts w:ascii="Segoe UI Light" w:hAnsi="Segoe UI Light" w:cs="Segoe UI Light"/>
               </w:rPr>
             </w:pPr>
-            <w:proofErr w:type="spellStart"/>
             <w:r>
               <w:rPr>
                 <w:rFonts w:ascii="Segoe UI Light" w:hAnsi="Segoe UI Light" w:cs="Segoe UI Light"/>
               </w:rPr>
               <w:t>ExOp</w:t>
             </w:r>
-            <w:proofErr w:type="spellEnd"/>
           </w:p>
         </w:tc>
         <w:tc>
@@ -4927,11 +4945,9 @@
             <w:pPr>
               <w:jc w:val="center"/>
             </w:pPr>
-            <w:proofErr w:type="spellStart"/>
             <w:r>
               <w:t>addi</w:t>
             </w:r>
-            <w:proofErr w:type="spellEnd"/>
           </w:p>
         </w:tc>
         <w:tc>
@@ -4943,11 +4959,9 @@
             <w:pPr>
               <w:jc w:val="center"/>
             </w:pPr>
-            <w:proofErr w:type="spellStart"/>
             <w:r>
               <w:t>subi</w:t>
             </w:r>
-            <w:proofErr w:type="spellEnd"/>
           </w:p>
         </w:tc>
         <w:tc>
@@ -4959,11 +4973,9 @@
             <w:pPr>
               <w:jc w:val="center"/>
             </w:pPr>
-            <w:proofErr w:type="spellStart"/>
             <w:r>
               <w:t>muli</w:t>
             </w:r>
-            <w:proofErr w:type="spellEnd"/>
           </w:p>
         </w:tc>
         <w:tc>
@@ -4989,11 +5001,9 @@
             <w:pPr>
               <w:jc w:val="center"/>
             </w:pPr>
-            <w:proofErr w:type="spellStart"/>
             <w:r>
               <w:t>ori</w:t>
             </w:r>
-            <w:proofErr w:type="spellEnd"/>
           </w:p>
         </w:tc>
         <w:tc>
@@ -5005,11 +5015,9 @@
             <w:pPr>
               <w:jc w:val="center"/>
             </w:pPr>
-            <w:proofErr w:type="spellStart"/>
             <w:r>
               <w:t>andi</w:t>
             </w:r>
-            <w:proofErr w:type="spellEnd"/>
           </w:p>
         </w:tc>
       </w:tr>
@@ -5029,14 +5037,12 @@
                 <w:rFonts w:ascii="Segoe UI Light" w:hAnsi="Segoe UI Light" w:cs="Segoe UI Light"/>
               </w:rPr>
             </w:pPr>
-            <w:proofErr w:type="spellStart"/>
             <w:r>
               <w:rPr>
                 <w:rFonts w:ascii="Segoe UI Light" w:hAnsi="Segoe UI Light" w:cs="Segoe UI Light"/>
               </w:rPr>
               <w:t>RegDs</w:t>
             </w:r>
-            <w:proofErr w:type="spellEnd"/>
           </w:p>
         </w:tc>
         <w:tc>
@@ -5176,14 +5182,12 @@
                 <w:rFonts w:ascii="Segoe UI Light" w:hAnsi="Segoe UI Light" w:cs="Segoe UI Light"/>
               </w:rPr>
             </w:pPr>
-            <w:proofErr w:type="spellStart"/>
             <w:r>
               <w:rPr>
                 <w:rFonts w:ascii="Segoe UI Light" w:hAnsi="Segoe UI Light" w:cs="Segoe UI Light"/>
               </w:rPr>
               <w:t>AluSrc</w:t>
             </w:r>
-            <w:proofErr w:type="spellEnd"/>
           </w:p>
         </w:tc>
         <w:tc>
@@ -5323,14 +5327,12 @@
                 <w:rFonts w:ascii="Segoe UI Light" w:hAnsi="Segoe UI Light" w:cs="Segoe UI Light"/>
               </w:rPr>
             </w:pPr>
-            <w:proofErr w:type="spellStart"/>
             <w:r>
               <w:rPr>
                 <w:rFonts w:ascii="Segoe UI Light" w:hAnsi="Segoe UI Light" w:cs="Segoe UI Light"/>
               </w:rPr>
               <w:t>RgWrite</w:t>
             </w:r>
-            <w:proofErr w:type="spellEnd"/>
           </w:p>
         </w:tc>
         <w:tc>
@@ -5760,14 +5762,12 @@
                 <w:rFonts w:ascii="Segoe UI Light" w:hAnsi="Segoe UI Light" w:cs="Segoe UI Light"/>
               </w:rPr>
             </w:pPr>
-            <w:proofErr w:type="spellStart"/>
             <w:r>
               <w:rPr>
                 <w:rFonts w:ascii="Segoe UI Light" w:hAnsi="Segoe UI Light" w:cs="Segoe UI Light"/>
               </w:rPr>
               <w:t>MemWrite</w:t>
             </w:r>
-            <w:proofErr w:type="spellEnd"/>
           </w:p>
         </w:tc>
         <w:tc>
@@ -5907,14 +5907,12 @@
                 <w:rFonts w:ascii="Segoe UI Light" w:hAnsi="Segoe UI Light" w:cs="Segoe UI Light"/>
               </w:rPr>
             </w:pPr>
-            <w:proofErr w:type="spellStart"/>
             <w:r>
               <w:rPr>
                 <w:rFonts w:ascii="Segoe UI Light" w:hAnsi="Segoe UI Light" w:cs="Segoe UI Light"/>
               </w:rPr>
               <w:t>MemToReg</w:t>
             </w:r>
-            <w:proofErr w:type="spellEnd"/>
           </w:p>
         </w:tc>
         <w:tc>
@@ -6054,14 +6052,12 @@
                 <w:rFonts w:ascii="Segoe UI Light" w:hAnsi="Segoe UI Light" w:cs="Segoe UI Light"/>
               </w:rPr>
             </w:pPr>
-            <w:proofErr w:type="spellStart"/>
             <w:r>
               <w:rPr>
                 <w:rFonts w:ascii="Segoe UI Light" w:hAnsi="Segoe UI Light" w:cs="Segoe UI Light"/>
               </w:rPr>
               <w:t>ExOp</w:t>
             </w:r>
-            <w:proofErr w:type="spellEnd"/>
           </w:p>
         </w:tc>
         <w:tc>
@@ -6201,14 +6197,12 @@
                 <w:rFonts w:ascii="Segoe UI Light" w:hAnsi="Segoe UI Light" w:cs="Segoe UI Light"/>
               </w:rPr>
             </w:pPr>
-            <w:proofErr w:type="spellStart"/>
             <w:r>
               <w:rPr>
                 <w:rFonts w:ascii="Segoe UI Light" w:hAnsi="Segoe UI Light" w:cs="Segoe UI Light"/>
               </w:rPr>
               <w:t>ALuOp</w:t>
             </w:r>
-            <w:proofErr w:type="spellEnd"/>
           </w:p>
         </w:tc>
         <w:tc>
@@ -6229,7 +6223,7 @@
                 <w:sz w:val="32"/>
                 <w:szCs w:val="32"/>
               </w:rPr>
-              <w:t>000000</w:t>
+              <w:t>00000</w:t>
             </w:r>
           </w:p>
         </w:tc>
@@ -6251,7 +6245,7 @@
                 <w:sz w:val="32"/>
                 <w:szCs w:val="32"/>
               </w:rPr>
-              <w:t>00000</w:t>
+              <w:t>0000</w:t>
             </w:r>
             <w:r>
               <w:rPr>
@@ -6281,7 +6275,7 @@
                 <w:sz w:val="32"/>
                 <w:szCs w:val="32"/>
               </w:rPr>
-              <w:t>0000</w:t>
+              <w:t>000</w:t>
             </w:r>
             <w:r>
               <w:rPr>
@@ -6311,7 +6305,7 @@
                 <w:sz w:val="32"/>
                 <w:szCs w:val="32"/>
               </w:rPr>
-              <w:t>0000</w:t>
+              <w:t>000</w:t>
             </w:r>
             <w:r>
               <w:rPr>
@@ -6341,7 +6335,7 @@
                 <w:sz w:val="32"/>
                 <w:szCs w:val="32"/>
               </w:rPr>
-              <w:t>000</w:t>
+              <w:t>00</w:t>
             </w:r>
             <w:r>
               <w:rPr>
@@ -6371,7 +6365,7 @@
                 <w:sz w:val="32"/>
                 <w:szCs w:val="32"/>
               </w:rPr>
-              <w:t>000</w:t>
+              <w:t>00</w:t>
             </w:r>
             <w:r>
               <w:rPr>
@@ -6452,13 +6446,8 @@
               <w:jc w:val="center"/>
             </w:pPr>
             <w:r>
-              <w:t xml:space="preserve"> </w:t>
-            </w:r>
-            <w:proofErr w:type="spellStart"/>
-            <w:r>
-              <w:t>lw</w:t>
-            </w:r>
-            <w:proofErr w:type="spellEnd"/>
+              <w:t xml:space="preserve"> lw</w:t>
+            </w:r>
           </w:p>
         </w:tc>
         <w:tc>
@@ -6469,11 +6458,9 @@
             <w:pPr>
               <w:jc w:val="center"/>
             </w:pPr>
-            <w:proofErr w:type="spellStart"/>
             <w:r>
               <w:t>sw</w:t>
             </w:r>
-            <w:proofErr w:type="spellEnd"/>
           </w:p>
         </w:tc>
       </w:tr>
@@ -6493,14 +6480,12 @@
                 <w:rFonts w:ascii="Segoe UI Light" w:hAnsi="Segoe UI Light" w:cs="Segoe UI Light"/>
               </w:rPr>
             </w:pPr>
-            <w:proofErr w:type="spellStart"/>
             <w:r>
               <w:rPr>
                 <w:rFonts w:ascii="Segoe UI Light" w:hAnsi="Segoe UI Light" w:cs="Segoe UI Light"/>
               </w:rPr>
               <w:t>RegDs</w:t>
             </w:r>
-            <w:proofErr w:type="spellEnd"/>
           </w:p>
         </w:tc>
         <w:tc>
@@ -6559,14 +6544,12 @@
                 <w:rFonts w:ascii="Segoe UI Light" w:hAnsi="Segoe UI Light" w:cs="Segoe UI Light"/>
               </w:rPr>
             </w:pPr>
-            <w:proofErr w:type="spellStart"/>
             <w:r>
               <w:rPr>
                 <w:rFonts w:ascii="Segoe UI Light" w:hAnsi="Segoe UI Light" w:cs="Segoe UI Light"/>
               </w:rPr>
               <w:t>AluSrc</w:t>
             </w:r>
-            <w:proofErr w:type="spellEnd"/>
           </w:p>
         </w:tc>
         <w:tc>
@@ -6625,14 +6608,12 @@
                 <w:rFonts w:ascii="Segoe UI Light" w:hAnsi="Segoe UI Light" w:cs="Segoe UI Light"/>
               </w:rPr>
             </w:pPr>
-            <w:proofErr w:type="spellStart"/>
             <w:r>
               <w:rPr>
                 <w:rFonts w:ascii="Segoe UI Light" w:hAnsi="Segoe UI Light" w:cs="Segoe UI Light"/>
               </w:rPr>
               <w:t>RgWrite</w:t>
             </w:r>
-            <w:proofErr w:type="spellEnd"/>
           </w:p>
         </w:tc>
         <w:tc>
@@ -6819,14 +6800,12 @@
                 <w:rFonts w:ascii="Segoe UI Light" w:hAnsi="Segoe UI Light" w:cs="Segoe UI Light"/>
               </w:rPr>
             </w:pPr>
-            <w:proofErr w:type="spellStart"/>
             <w:r>
               <w:rPr>
                 <w:rFonts w:ascii="Segoe UI Light" w:hAnsi="Segoe UI Light" w:cs="Segoe UI Light"/>
               </w:rPr>
               <w:t>MemWrite</w:t>
             </w:r>
-            <w:proofErr w:type="spellEnd"/>
           </w:p>
         </w:tc>
         <w:tc>
@@ -6885,14 +6864,12 @@
                 <w:rFonts w:ascii="Segoe UI Light" w:hAnsi="Segoe UI Light" w:cs="Segoe UI Light"/>
               </w:rPr>
             </w:pPr>
-            <w:proofErr w:type="spellStart"/>
             <w:r>
               <w:rPr>
                 <w:rFonts w:ascii="Segoe UI Light" w:hAnsi="Segoe UI Light" w:cs="Segoe UI Light"/>
               </w:rPr>
               <w:t>MemRead</w:t>
             </w:r>
-            <w:proofErr w:type="spellEnd"/>
           </w:p>
         </w:tc>
         <w:tc>
@@ -6951,14 +6928,12 @@
                 <w:rFonts w:ascii="Segoe UI Light" w:hAnsi="Segoe UI Light" w:cs="Segoe UI Light"/>
               </w:rPr>
             </w:pPr>
-            <w:proofErr w:type="spellStart"/>
             <w:r>
               <w:rPr>
                 <w:rFonts w:ascii="Segoe UI Light" w:hAnsi="Segoe UI Light" w:cs="Segoe UI Light"/>
               </w:rPr>
               <w:t>MemToReg</w:t>
             </w:r>
-            <w:proofErr w:type="spellEnd"/>
           </w:p>
         </w:tc>
         <w:tc>
@@ -7017,14 +6992,12 @@
                 <w:rFonts w:ascii="Segoe UI Light" w:hAnsi="Segoe UI Light" w:cs="Segoe UI Light"/>
               </w:rPr>
             </w:pPr>
-            <w:proofErr w:type="spellStart"/>
             <w:r>
               <w:rPr>
                 <w:rFonts w:ascii="Segoe UI Light" w:hAnsi="Segoe UI Light" w:cs="Segoe UI Light"/>
               </w:rPr>
               <w:t>ExOp</w:t>
             </w:r>
-            <w:proofErr w:type="spellEnd"/>
           </w:p>
         </w:tc>
         <w:tc>
@@ -7083,14 +7056,12 @@
                 <w:rFonts w:ascii="Segoe UI Light" w:hAnsi="Segoe UI Light" w:cs="Segoe UI Light"/>
               </w:rPr>
             </w:pPr>
-            <w:proofErr w:type="spellStart"/>
             <w:r>
               <w:rPr>
                 <w:rFonts w:ascii="Segoe UI Light" w:hAnsi="Segoe UI Light" w:cs="Segoe UI Light"/>
               </w:rPr>
               <w:t>AluOP</w:t>
             </w:r>
-            <w:proofErr w:type="spellEnd"/>
           </w:p>
         </w:tc>
         <w:tc>
@@ -7111,7 +7082,7 @@
                 <w:sz w:val="32"/>
                 <w:szCs w:val="32"/>
               </w:rPr>
-              <w:t>000000</w:t>
+              <w:t>00000</w:t>
             </w:r>
           </w:p>
         </w:tc>
@@ -7132,7 +7103,7 @@
                 <w:sz w:val="32"/>
                 <w:szCs w:val="32"/>
               </w:rPr>
-              <w:t>000000</w:t>
+              <w:t>00000</w:t>
             </w:r>
           </w:p>
         </w:tc>
@@ -7211,11 +7182,9 @@
             <w:pPr>
               <w:jc w:val="center"/>
             </w:pPr>
-            <w:proofErr w:type="spellStart"/>
             <w:r>
               <w:t>beq</w:t>
             </w:r>
-            <w:proofErr w:type="spellEnd"/>
           </w:p>
         </w:tc>
       </w:tr>
@@ -7235,14 +7204,12 @@
                 <w:rFonts w:ascii="Segoe UI Light" w:hAnsi="Segoe UI Light" w:cs="Segoe UI Light"/>
               </w:rPr>
             </w:pPr>
-            <w:proofErr w:type="spellStart"/>
             <w:r>
               <w:rPr>
                 <w:rFonts w:ascii="Segoe UI Light" w:hAnsi="Segoe UI Light" w:cs="Segoe UI Light"/>
               </w:rPr>
               <w:t>RegDs</w:t>
             </w:r>
-            <w:proofErr w:type="spellEnd"/>
           </w:p>
         </w:tc>
         <w:tc>
@@ -7282,14 +7249,12 @@
                 <w:rFonts w:ascii="Segoe UI Light" w:hAnsi="Segoe UI Light" w:cs="Segoe UI Light"/>
               </w:rPr>
             </w:pPr>
-            <w:proofErr w:type="spellStart"/>
             <w:r>
               <w:rPr>
                 <w:rFonts w:ascii="Segoe UI Light" w:hAnsi="Segoe UI Light" w:cs="Segoe UI Light"/>
               </w:rPr>
               <w:t>AluSrc</w:t>
             </w:r>
-            <w:proofErr w:type="spellEnd"/>
           </w:p>
         </w:tc>
         <w:tc>
@@ -7329,14 +7294,12 @@
                 <w:rFonts w:ascii="Segoe UI Light" w:hAnsi="Segoe UI Light" w:cs="Segoe UI Light"/>
               </w:rPr>
             </w:pPr>
-            <w:proofErr w:type="spellStart"/>
             <w:r>
               <w:rPr>
                 <w:rFonts w:ascii="Segoe UI Light" w:hAnsi="Segoe UI Light" w:cs="Segoe UI Light"/>
               </w:rPr>
               <w:t>RgWrite</w:t>
             </w:r>
-            <w:proofErr w:type="spellEnd"/>
           </w:p>
         </w:tc>
         <w:tc>
@@ -7466,14 +7429,12 @@
                 <w:rFonts w:ascii="Segoe UI Light" w:hAnsi="Segoe UI Light" w:cs="Segoe UI Light"/>
               </w:rPr>
             </w:pPr>
-            <w:proofErr w:type="spellStart"/>
             <w:r>
               <w:rPr>
                 <w:rFonts w:ascii="Segoe UI Light" w:hAnsi="Segoe UI Light" w:cs="Segoe UI Light"/>
               </w:rPr>
               <w:t>MemWrite</w:t>
             </w:r>
-            <w:proofErr w:type="spellEnd"/>
           </w:p>
         </w:tc>
         <w:tc>
@@ -7513,14 +7474,12 @@
                 <w:rFonts w:ascii="Segoe UI Light" w:hAnsi="Segoe UI Light" w:cs="Segoe UI Light"/>
               </w:rPr>
             </w:pPr>
-            <w:proofErr w:type="spellStart"/>
             <w:r>
               <w:rPr>
                 <w:rFonts w:ascii="Segoe UI Light" w:hAnsi="Segoe UI Light" w:cs="Segoe UI Light"/>
               </w:rPr>
               <w:t>MemToReg</w:t>
             </w:r>
-            <w:proofErr w:type="spellEnd"/>
           </w:p>
         </w:tc>
         <w:tc>
@@ -7560,14 +7519,12 @@
                 <w:rFonts w:ascii="Segoe UI Light" w:hAnsi="Segoe UI Light" w:cs="Segoe UI Light"/>
               </w:rPr>
             </w:pPr>
-            <w:proofErr w:type="spellStart"/>
             <w:r>
               <w:rPr>
                 <w:rFonts w:ascii="Segoe UI Light" w:hAnsi="Segoe UI Light" w:cs="Segoe UI Light"/>
               </w:rPr>
               <w:t>ExOp</w:t>
             </w:r>
-            <w:proofErr w:type="spellEnd"/>
           </w:p>
         </w:tc>
         <w:tc>
@@ -7607,14 +7564,12 @@
                 <w:rFonts w:ascii="Segoe UI Light" w:hAnsi="Segoe UI Light" w:cs="Segoe UI Light"/>
               </w:rPr>
             </w:pPr>
-            <w:proofErr w:type="spellStart"/>
             <w:r>
               <w:rPr>
                 <w:rFonts w:ascii="Segoe UI Light" w:hAnsi="Segoe UI Light" w:cs="Segoe UI Light"/>
               </w:rPr>
               <w:t>ALuOp</w:t>
             </w:r>
-            <w:proofErr w:type="spellEnd"/>
           </w:p>
         </w:tc>
         <w:tc>
@@ -7633,7 +7588,7 @@
               <w:rPr>
                 <w:rFonts w:ascii="Segoe UI Light" w:hAnsi="Segoe UI Light" w:cs="Segoe UI Light"/>
               </w:rPr>
-              <w:t>000001</w:t>
+              <w:t>00001</w:t>
             </w:r>
           </w:p>
         </w:tc>
@@ -7734,14 +7689,12 @@
                 <w:rFonts w:ascii="Segoe UI Light" w:hAnsi="Segoe UI Light" w:cs="Segoe UI Light"/>
               </w:rPr>
             </w:pPr>
-            <w:proofErr w:type="spellStart"/>
             <w:r>
               <w:rPr>
                 <w:rFonts w:ascii="Segoe UI Light" w:hAnsi="Segoe UI Light" w:cs="Segoe UI Light"/>
               </w:rPr>
               <w:t>RegDs</w:t>
             </w:r>
-            <w:proofErr w:type="spellEnd"/>
           </w:p>
         </w:tc>
         <w:tc>
@@ -7781,14 +7734,12 @@
                 <w:rFonts w:ascii="Segoe UI Light" w:hAnsi="Segoe UI Light" w:cs="Segoe UI Light"/>
               </w:rPr>
             </w:pPr>
-            <w:proofErr w:type="spellStart"/>
             <w:r>
               <w:rPr>
                 <w:rFonts w:ascii="Segoe UI Light" w:hAnsi="Segoe UI Light" w:cs="Segoe UI Light"/>
               </w:rPr>
               <w:t>AluSrc</w:t>
             </w:r>
-            <w:proofErr w:type="spellEnd"/>
           </w:p>
         </w:tc>
         <w:tc>
@@ -7828,14 +7779,12 @@
                 <w:rFonts w:ascii="Segoe UI Light" w:hAnsi="Segoe UI Light" w:cs="Segoe UI Light"/>
               </w:rPr>
             </w:pPr>
-            <w:proofErr w:type="spellStart"/>
             <w:r>
               <w:rPr>
                 <w:rFonts w:ascii="Segoe UI Light" w:hAnsi="Segoe UI Light" w:cs="Segoe UI Light"/>
               </w:rPr>
               <w:t>RgWrite</w:t>
             </w:r>
-            <w:proofErr w:type="spellEnd"/>
           </w:p>
         </w:tc>
         <w:tc>
@@ -7965,14 +7914,12 @@
                 <w:rFonts w:ascii="Segoe UI Light" w:hAnsi="Segoe UI Light" w:cs="Segoe UI Light"/>
               </w:rPr>
             </w:pPr>
-            <w:proofErr w:type="spellStart"/>
             <w:r>
               <w:rPr>
                 <w:rFonts w:ascii="Segoe UI Light" w:hAnsi="Segoe UI Light" w:cs="Segoe UI Light"/>
               </w:rPr>
               <w:t>MemWrite</w:t>
             </w:r>
-            <w:proofErr w:type="spellEnd"/>
           </w:p>
         </w:tc>
         <w:tc>
@@ -8012,14 +7959,12 @@
                 <w:rFonts w:ascii="Segoe UI Light" w:hAnsi="Segoe UI Light" w:cs="Segoe UI Light"/>
               </w:rPr>
             </w:pPr>
-            <w:proofErr w:type="spellStart"/>
             <w:r>
               <w:rPr>
                 <w:rFonts w:ascii="Segoe UI Light" w:hAnsi="Segoe UI Light" w:cs="Segoe UI Light"/>
               </w:rPr>
               <w:t>MemToReg</w:t>
             </w:r>
-            <w:proofErr w:type="spellEnd"/>
           </w:p>
         </w:tc>
         <w:tc>
@@ -8059,14 +8004,12 @@
                 <w:rFonts w:ascii="Segoe UI Light" w:hAnsi="Segoe UI Light" w:cs="Segoe UI Light"/>
               </w:rPr>
             </w:pPr>
-            <w:proofErr w:type="spellStart"/>
             <w:r>
               <w:rPr>
                 <w:rFonts w:ascii="Segoe UI Light" w:hAnsi="Segoe UI Light" w:cs="Segoe UI Light"/>
               </w:rPr>
               <w:t>ExOp</w:t>
             </w:r>
-            <w:proofErr w:type="spellEnd"/>
           </w:p>
         </w:tc>
         <w:tc>
@@ -8106,14 +8049,12 @@
                 <w:rFonts w:ascii="Segoe UI Light" w:hAnsi="Segoe UI Light" w:cs="Segoe UI Light"/>
               </w:rPr>
             </w:pPr>
-            <w:proofErr w:type="spellStart"/>
             <w:r>
               <w:rPr>
                 <w:rFonts w:ascii="Segoe UI Light" w:hAnsi="Segoe UI Light" w:cs="Segoe UI Light"/>
               </w:rPr>
               <w:t>ALuOp</w:t>
             </w:r>
-            <w:proofErr w:type="spellEnd"/>
           </w:p>
         </w:tc>
         <w:tc>

</xml_diff>